<commit_message>
cleaned up bad folders
</commit_message>
<xml_diff>
--- a/record/analysisNotes.docx
+++ b/record/analysisNotes.docx
@@ -53,6 +53,15 @@
       <w:r>
         <w:t xml:space="preserve">MI/Pearson’s R </w:t>
       </w:r>
+    </w:p>
+    <w:p>
+      <w:pPr>
+        <w:pStyle w:val="ListParagraph"/>
+        <w:numPr>
+          <w:ilvl w:val="1"/>
+          <w:numId w:val="1"/>
+        </w:numPr>
+      </w:pPr>
     </w:p>
     <w:p>
       <w:pPr>

</xml_diff>